<commit_message>
Atividade Aula 28 - Engenharia do Conhecimento
</commit_message>
<xml_diff>
--- a/Aula_28_(10-09-2025)/Aula_28_Engenharia_do_Conhecimento_02_Com_Ajustes.docx
+++ b/Aula_28_(10-09-2025)/Aula_28_Engenharia_do_Conhecimento_02_Com_Ajustes.docx
@@ -934,32 +934,66 @@
                 <w:sz w:val="22"/>
                 <w:szCs w:val="22"/>
               </w:rPr>
-              <w:t xml:space="preserve"> liso, só moeda de troco</w:t>
-            </w:r>
-          </w:p>
-          <w:p>
-            <w:pPr>
-              <w:rPr>
-                <w:bCs/>
-                <w:sz w:val="22"/>
-                <w:szCs w:val="22"/>
-              </w:rPr>
-            </w:pPr>
-            <w:r>
-              <w:rPr>
-                <w:bCs/>
-                <w:sz w:val="22"/>
-                <w:szCs w:val="22"/>
-              </w:rPr>
-              <w:t xml:space="preserve">Parecer Alan: </w:t>
-            </w:r>
-            <w:r>
-              <w:rPr>
-                <w:bCs/>
+              <w:t xml:space="preserve"> liso, só moeda de </w:t>
+            </w:r>
+            <w:proofErr w:type="spellStart"/>
+            <w:r>
+              <w:rPr>
+                <w:bCs/>
+                <w:sz w:val="22"/>
+                <w:szCs w:val="22"/>
+              </w:rPr>
+              <w:t>troco</w:t>
+            </w:r>
+            <w:proofErr w:type="spellEnd"/>
+            <w:r>
+              <w:rPr>
+                <w:bCs/>
+                <w:sz w:val="22"/>
+                <w:szCs w:val="22"/>
+              </w:rPr>
+              <w:t>.</w:t>
+            </w:r>
+          </w:p>
+          <w:p>
+            <w:pPr>
+              <w:rPr>
+                <w:bCs/>
+                <w:sz w:val="22"/>
+                <w:szCs w:val="22"/>
+              </w:rPr>
+            </w:pPr>
+            <w:r>
+              <w:rPr>
+                <w:bCs/>
+                <w:sz w:val="22"/>
+                <w:szCs w:val="22"/>
+              </w:rPr>
+              <w:t>Ajuste:</w:t>
+            </w:r>
+            <w:r>
+              <w:rPr>
+                <w:bCs/>
+                <w:sz w:val="22"/>
+                <w:szCs w:val="22"/>
+              </w:rPr>
+              <w:t xml:space="preserve"> </w:t>
+            </w:r>
+            <w:r>
+              <w:rPr>
+                <w:b/>
                 <w:sz w:val="22"/>
                 <w:szCs w:val="22"/>
               </w:rPr>
               <w:t>Sem dinheiro disponível</w:t>
+            </w:r>
+            <w:r>
+              <w:rPr>
+                <w:b/>
+                <w:sz w:val="22"/>
+                <w:szCs w:val="22"/>
+              </w:rPr>
+              <w:t>.</w:t>
             </w:r>
           </w:p>
         </w:tc>
@@ -1022,22 +1056,54 @@
               </w:rPr>
               <w:t xml:space="preserve"> gastar</w:t>
             </w:r>
-          </w:p>
-          <w:p>
-            <w:pPr>
-              <w:rPr>
-                <w:bCs/>
-                <w:sz w:val="22"/>
-                <w:szCs w:val="22"/>
-              </w:rPr>
-            </w:pPr>
-            <w:r>
-              <w:rPr>
-                <w:bCs/>
-                <w:sz w:val="22"/>
-                <w:szCs w:val="22"/>
-              </w:rPr>
-              <w:t>Parecer Alan:</w:t>
+            <w:r>
+              <w:rPr>
+                <w:bCs/>
+                <w:sz w:val="22"/>
+                <w:szCs w:val="22"/>
+              </w:rPr>
+              <w:t>.</w:t>
+            </w:r>
+          </w:p>
+          <w:p>
+            <w:pPr>
+              <w:rPr>
+                <w:bCs/>
+                <w:sz w:val="22"/>
+                <w:szCs w:val="22"/>
+              </w:rPr>
+            </w:pPr>
+            <w:r>
+              <w:rPr>
+                <w:bCs/>
+                <w:sz w:val="22"/>
+                <w:szCs w:val="22"/>
+              </w:rPr>
+              <w:t>Ajuste:</w:t>
+            </w:r>
+            <w:r>
+              <w:rPr>
+                <w:bCs/>
+                <w:sz w:val="22"/>
+                <w:szCs w:val="22"/>
+              </w:rPr>
+              <w:t xml:space="preserve"> </w:t>
+            </w:r>
+            <w:r>
+              <w:rPr>
+                <w:b/>
+                <w:sz w:val="22"/>
+                <w:szCs w:val="22"/>
+              </w:rPr>
+              <w:t>Posso me dar esse pequeno luxo</w:t>
+            </w:r>
+            <w:r>
+              <w:rPr>
+                <w:b/>
+                <w:sz w:val="22"/>
+                <w:szCs w:val="22"/>
+              </w:rPr>
+              <w:t>.</w:t>
             </w:r>
           </w:p>
         </w:tc>
@@ -1098,22 +1164,54 @@
               </w:rPr>
               <w:t>Dinheiro não é problema, vou de Pix sem medo</w:t>
             </w:r>
-          </w:p>
-          <w:p>
-            <w:pPr>
-              <w:rPr>
-                <w:b/>
-                <w:sz w:val="22"/>
-                <w:szCs w:val="22"/>
-              </w:rPr>
-            </w:pPr>
-            <w:r>
-              <w:rPr>
-                <w:bCs/>
-                <w:sz w:val="22"/>
-                <w:szCs w:val="22"/>
-              </w:rPr>
-              <w:t>Parecer Alan:</w:t>
+            <w:r>
+              <w:rPr>
+                <w:bCs/>
+                <w:sz w:val="22"/>
+                <w:szCs w:val="22"/>
+              </w:rPr>
+              <w:t>.</w:t>
+            </w:r>
+          </w:p>
+          <w:p>
+            <w:pPr>
+              <w:rPr>
+                <w:b/>
+                <w:sz w:val="22"/>
+                <w:szCs w:val="22"/>
+              </w:rPr>
+            </w:pPr>
+            <w:r>
+              <w:rPr>
+                <w:bCs/>
+                <w:sz w:val="22"/>
+                <w:szCs w:val="22"/>
+              </w:rPr>
+              <w:t>Ajuste:</w:t>
+            </w:r>
+            <w:r>
+              <w:rPr>
+                <w:bCs/>
+                <w:sz w:val="22"/>
+                <w:szCs w:val="22"/>
+              </w:rPr>
+              <w:t xml:space="preserve"> </w:t>
+            </w:r>
+            <w:r>
+              <w:rPr>
+                <w:b/>
+                <w:sz w:val="22"/>
+                <w:szCs w:val="22"/>
+              </w:rPr>
+              <w:t>Compro sem pensar duas vezes</w:t>
+            </w:r>
+            <w:r>
+              <w:rPr>
+                <w:b/>
+                <w:sz w:val="22"/>
+                <w:szCs w:val="22"/>
+              </w:rPr>
+              <w:t>.</w:t>
             </w:r>
           </w:p>
         </w:tc>
@@ -1203,22 +1301,54 @@
               </w:rPr>
               <w:t>Nem creme de corpo eu passo</w:t>
             </w:r>
-          </w:p>
-          <w:p>
-            <w:pPr>
-              <w:rPr>
-                <w:bCs/>
-                <w:sz w:val="22"/>
-                <w:szCs w:val="22"/>
-              </w:rPr>
-            </w:pPr>
-            <w:r>
-              <w:rPr>
-                <w:bCs/>
-                <w:sz w:val="22"/>
-                <w:szCs w:val="22"/>
-              </w:rPr>
-              <w:t>Parecer Alan:</w:t>
+            <w:r>
+              <w:rPr>
+                <w:bCs/>
+                <w:sz w:val="22"/>
+                <w:szCs w:val="22"/>
+              </w:rPr>
+              <w:t>.</w:t>
+            </w:r>
+          </w:p>
+          <w:p>
+            <w:pPr>
+              <w:rPr>
+                <w:bCs/>
+                <w:sz w:val="22"/>
+                <w:szCs w:val="22"/>
+              </w:rPr>
+            </w:pPr>
+            <w:r>
+              <w:rPr>
+                <w:bCs/>
+                <w:sz w:val="22"/>
+                <w:szCs w:val="22"/>
+              </w:rPr>
+              <w:t>Ajuste:</w:t>
+            </w:r>
+            <w:r>
+              <w:rPr>
+                <w:bCs/>
+                <w:sz w:val="22"/>
+                <w:szCs w:val="22"/>
+              </w:rPr>
+              <w:t xml:space="preserve"> </w:t>
+            </w:r>
+            <w:r>
+              <w:rPr>
+                <w:b/>
+                <w:sz w:val="22"/>
+                <w:szCs w:val="22"/>
+              </w:rPr>
+              <w:t>Cuidar da pele não é prioridade</w:t>
+            </w:r>
+            <w:r>
+              <w:rPr>
+                <w:b/>
+                <w:sz w:val="22"/>
+                <w:szCs w:val="22"/>
+              </w:rPr>
+              <w:t>.</w:t>
             </w:r>
           </w:p>
         </w:tc>
@@ -1264,22 +1394,54 @@
               </w:rPr>
               <w:t>Gosto de me cuidar, mas sem exagero</w:t>
             </w:r>
-          </w:p>
-          <w:p>
-            <w:pPr>
-              <w:rPr>
-                <w:bCs/>
-                <w:sz w:val="22"/>
-                <w:szCs w:val="22"/>
-              </w:rPr>
-            </w:pPr>
-            <w:r>
-              <w:rPr>
-                <w:bCs/>
-                <w:sz w:val="22"/>
-                <w:szCs w:val="22"/>
-              </w:rPr>
-              <w:t>Parecer Alan:</w:t>
+            <w:r>
+              <w:rPr>
+                <w:bCs/>
+                <w:sz w:val="22"/>
+                <w:szCs w:val="22"/>
+              </w:rPr>
+              <w:t>.</w:t>
+            </w:r>
+          </w:p>
+          <w:p>
+            <w:pPr>
+              <w:rPr>
+                <w:bCs/>
+                <w:sz w:val="22"/>
+                <w:szCs w:val="22"/>
+              </w:rPr>
+            </w:pPr>
+            <w:r>
+              <w:rPr>
+                <w:bCs/>
+                <w:sz w:val="22"/>
+                <w:szCs w:val="22"/>
+              </w:rPr>
+              <w:t>Ajuste:</w:t>
+            </w:r>
+            <w:r>
+              <w:rPr>
+                <w:bCs/>
+                <w:sz w:val="22"/>
+                <w:szCs w:val="22"/>
+              </w:rPr>
+              <w:t xml:space="preserve"> </w:t>
+            </w:r>
+            <w:r>
+              <w:rPr>
+                <w:b/>
+                <w:sz w:val="22"/>
+                <w:szCs w:val="22"/>
+              </w:rPr>
+              <w:t>Vale testar, mas sem comprometer o bolso</w:t>
+            </w:r>
+            <w:r>
+              <w:rPr>
+                <w:b/>
+                <w:sz w:val="22"/>
+                <w:szCs w:val="22"/>
+              </w:rPr>
+              <w:t>.</w:t>
             </w:r>
           </w:p>
         </w:tc>
@@ -1351,22 +1513,30 @@
               <w:t>skincare</w:t>
             </w:r>
             <w:proofErr w:type="spellEnd"/>
-          </w:p>
-          <w:p>
-            <w:pPr>
-              <w:rPr>
-                <w:b/>
-                <w:sz w:val="22"/>
-                <w:szCs w:val="22"/>
-              </w:rPr>
-            </w:pPr>
-            <w:r>
-              <w:rPr>
-                <w:bCs/>
-                <w:sz w:val="22"/>
-                <w:szCs w:val="22"/>
-              </w:rPr>
-              <w:t>Parecer Alan:</w:t>
+            <w:r>
+              <w:rPr>
+                <w:bCs/>
+                <w:sz w:val="22"/>
+                <w:szCs w:val="22"/>
+              </w:rPr>
+              <w:t>.</w:t>
+            </w:r>
+          </w:p>
+          <w:p>
+            <w:pPr>
+              <w:rPr>
+                <w:b/>
+                <w:sz w:val="22"/>
+                <w:szCs w:val="22"/>
+              </w:rPr>
+            </w:pPr>
+            <w:r>
+              <w:rPr>
+                <w:bCs/>
+                <w:sz w:val="22"/>
+                <w:szCs w:val="22"/>
+              </w:rPr>
+              <w:t>Ajuste:</w:t>
             </w:r>
             <w:r>
               <w:rPr>
@@ -1378,7 +1548,7 @@
             </w:r>
             <w:r>
               <w:rPr>
-                <w:bCs/>
+                <w:b/>
                 <w:sz w:val="22"/>
                 <w:szCs w:val="22"/>
               </w:rPr>
@@ -1387,7 +1557,7 @@
             <w:proofErr w:type="spellStart"/>
             <w:r>
               <w:rPr>
-                <w:bCs/>
+                <w:b/>
                 <w:sz w:val="22"/>
                 <w:szCs w:val="22"/>
               </w:rPr>
@@ -1396,19 +1566,19 @@
             <w:proofErr w:type="spellEnd"/>
             <w:r>
               <w:rPr>
-                <w:bCs/>
-                <w:sz w:val="22"/>
-                <w:szCs w:val="22"/>
-              </w:rPr>
-              <w:t xml:space="preserve"> vale</w:t>
-            </w:r>
-            <w:r>
-              <w:rPr>
-                <w:bCs/>
-                <w:sz w:val="22"/>
-                <w:szCs w:val="22"/>
-              </w:rPr>
-              <w:t xml:space="preserve"> muito dinheiro</w:t>
+                <w:b/>
+                <w:sz w:val="22"/>
+                <w:szCs w:val="22"/>
+              </w:rPr>
+              <w:t xml:space="preserve"> vale muito dinheiro</w:t>
+            </w:r>
+            <w:r>
+              <w:rPr>
+                <w:b/>
+                <w:sz w:val="22"/>
+                <w:szCs w:val="22"/>
+              </w:rPr>
+              <w:t>.</w:t>
             </w:r>
           </w:p>
         </w:tc>
@@ -1498,22 +1668,54 @@
               </w:rPr>
               <w:t>Ninguém liga se eu comprar ou não</w:t>
             </w:r>
-          </w:p>
-          <w:p>
-            <w:pPr>
-              <w:rPr>
-                <w:bCs/>
-                <w:sz w:val="22"/>
-                <w:szCs w:val="22"/>
-              </w:rPr>
-            </w:pPr>
-            <w:r>
-              <w:rPr>
-                <w:bCs/>
-                <w:sz w:val="22"/>
-                <w:szCs w:val="22"/>
-              </w:rPr>
-              <w:t>Parecer Alan:</w:t>
+            <w:r>
+              <w:rPr>
+                <w:bCs/>
+                <w:sz w:val="22"/>
+                <w:szCs w:val="22"/>
+              </w:rPr>
+              <w:t>.</w:t>
+            </w:r>
+          </w:p>
+          <w:p>
+            <w:pPr>
+              <w:rPr>
+                <w:bCs/>
+                <w:sz w:val="22"/>
+                <w:szCs w:val="22"/>
+              </w:rPr>
+            </w:pPr>
+            <w:r>
+              <w:rPr>
+                <w:bCs/>
+                <w:sz w:val="22"/>
+                <w:szCs w:val="22"/>
+              </w:rPr>
+              <w:t>Ajuste:</w:t>
+            </w:r>
+            <w:r>
+              <w:rPr>
+                <w:bCs/>
+                <w:sz w:val="22"/>
+                <w:szCs w:val="22"/>
+              </w:rPr>
+              <w:t xml:space="preserve"> </w:t>
+            </w:r>
+            <w:r>
+              <w:rPr>
+                <w:b/>
+                <w:sz w:val="22"/>
+                <w:szCs w:val="22"/>
+              </w:rPr>
+              <w:t>A decisão é só minha</w:t>
+            </w:r>
+            <w:r>
+              <w:rPr>
+                <w:b/>
+                <w:sz w:val="22"/>
+                <w:szCs w:val="22"/>
+              </w:rPr>
+              <w:t>.</w:t>
             </w:r>
           </w:p>
         </w:tc>
@@ -1575,22 +1777,38 @@
               </w:rPr>
               <w:t>Meus amigos vão comentar</w:t>
             </w:r>
-          </w:p>
-          <w:p>
-            <w:pPr>
-              <w:rPr>
-                <w:b/>
-                <w:sz w:val="22"/>
-                <w:szCs w:val="22"/>
-              </w:rPr>
-            </w:pPr>
-            <w:r>
-              <w:rPr>
-                <w:bCs/>
-                <w:sz w:val="22"/>
-                <w:szCs w:val="22"/>
-              </w:rPr>
-              <w:t>Parecer Alan:</w:t>
+            <w:r>
+              <w:rPr>
+                <w:bCs/>
+                <w:sz w:val="22"/>
+                <w:szCs w:val="22"/>
+              </w:rPr>
+              <w:t>.</w:t>
+            </w:r>
+          </w:p>
+          <w:p>
+            <w:pPr>
+              <w:rPr>
+                <w:b/>
+                <w:sz w:val="22"/>
+                <w:szCs w:val="22"/>
+              </w:rPr>
+            </w:pPr>
+            <w:r>
+              <w:rPr>
+                <w:bCs/>
+                <w:sz w:val="22"/>
+                <w:szCs w:val="22"/>
+              </w:rPr>
+              <w:t xml:space="preserve">Ajuste: </w:t>
+            </w:r>
+            <w:r>
+              <w:rPr>
+                <w:b/>
+                <w:sz w:val="22"/>
+                <w:szCs w:val="22"/>
+              </w:rPr>
+              <w:t>Meus amigos vão amar.</w:t>
             </w:r>
           </w:p>
         </w:tc>
@@ -1652,22 +1870,30 @@
               </w:rPr>
               <w:t>O crush acompanha cada produto que eu uso</w:t>
             </w:r>
-          </w:p>
-          <w:p>
-            <w:pPr>
-              <w:rPr>
-                <w:b/>
-                <w:sz w:val="22"/>
-                <w:szCs w:val="22"/>
-              </w:rPr>
-            </w:pPr>
-            <w:r>
-              <w:rPr>
-                <w:bCs/>
-                <w:sz w:val="22"/>
-                <w:szCs w:val="22"/>
-              </w:rPr>
-              <w:t>Parecer Alan:</w:t>
+            <w:r>
+              <w:rPr>
+                <w:bCs/>
+                <w:sz w:val="22"/>
+                <w:szCs w:val="22"/>
+              </w:rPr>
+              <w:t>.</w:t>
+            </w:r>
+          </w:p>
+          <w:p>
+            <w:pPr>
+              <w:rPr>
+                <w:b/>
+                <w:sz w:val="22"/>
+                <w:szCs w:val="22"/>
+              </w:rPr>
+            </w:pPr>
+            <w:r>
+              <w:rPr>
+                <w:bCs/>
+                <w:sz w:val="22"/>
+                <w:szCs w:val="22"/>
+              </w:rPr>
+              <w:t>Ajuste:</w:t>
             </w:r>
             <w:r>
               <w:rPr>
@@ -1679,11 +1905,19 @@
             </w:r>
             <w:r>
               <w:rPr>
-                <w:bCs/>
+                <w:b/>
                 <w:sz w:val="22"/>
                 <w:szCs w:val="22"/>
               </w:rPr>
               <w:t>Se eu não comprar, até o crush vai notar</w:t>
+            </w:r>
+            <w:r>
+              <w:rPr>
+                <w:b/>
+                <w:sz w:val="22"/>
+                <w:szCs w:val="22"/>
+              </w:rPr>
+              <w:t>.</w:t>
             </w:r>
           </w:p>
         </w:tc>
@@ -1773,22 +2007,46 @@
               </w:rPr>
               <w:t>Só vale a autoestima no espelho</w:t>
             </w:r>
-          </w:p>
-          <w:p>
-            <w:pPr>
-              <w:rPr>
-                <w:bCs/>
-                <w:sz w:val="22"/>
-                <w:szCs w:val="22"/>
-              </w:rPr>
-            </w:pPr>
-            <w:r>
-              <w:rPr>
-                <w:bCs/>
-                <w:sz w:val="22"/>
-                <w:szCs w:val="22"/>
-              </w:rPr>
-              <w:t>Parecer Alan:</w:t>
+            <w:r>
+              <w:rPr>
+                <w:bCs/>
+                <w:sz w:val="22"/>
+                <w:szCs w:val="22"/>
+              </w:rPr>
+              <w:t>.</w:t>
+            </w:r>
+          </w:p>
+          <w:p>
+            <w:pPr>
+              <w:rPr>
+                <w:bCs/>
+                <w:sz w:val="22"/>
+                <w:szCs w:val="22"/>
+              </w:rPr>
+            </w:pPr>
+            <w:r>
+              <w:rPr>
+                <w:bCs/>
+                <w:sz w:val="22"/>
+                <w:szCs w:val="22"/>
+              </w:rPr>
+              <w:t>Ajuste: O</w:t>
+            </w:r>
+            <w:r>
+              <w:rPr>
+                <w:bCs/>
+                <w:sz w:val="22"/>
+                <w:szCs w:val="22"/>
+              </w:rPr>
+              <w:t xml:space="preserve"> bem-estar pessoal</w:t>
+            </w:r>
+            <w:r>
+              <w:rPr>
+                <w:bCs/>
+                <w:sz w:val="22"/>
+                <w:szCs w:val="22"/>
+              </w:rPr>
+              <w:t xml:space="preserve"> vale muito.</w:t>
             </w:r>
           </w:p>
         </w:tc>
@@ -1815,32 +2073,55 @@
               <w:t xml:space="preserve"> </w:t>
             </w:r>
             <w:r>
+              <w:rPr>
+                <w:bCs/>
+                <w:sz w:val="22"/>
+                <w:szCs w:val="22"/>
+              </w:rPr>
               <w:t xml:space="preserve">Vou </w:t>
             </w:r>
             <w:proofErr w:type="gramStart"/>
             <w:r>
+              <w:rPr>
+                <w:bCs/>
+                <w:sz w:val="22"/>
+                <w:szCs w:val="22"/>
+              </w:rPr>
               <w:t>arrasar</w:t>
             </w:r>
             <w:proofErr w:type="gramEnd"/>
             <w:r>
+              <w:rPr>
+                <w:bCs/>
+                <w:sz w:val="22"/>
+                <w:szCs w:val="22"/>
+              </w:rPr>
               <w:t xml:space="preserve"> nas fotos do rolê</w:t>
             </w:r>
-          </w:p>
-          <w:p>
-            <w:pPr>
-              <w:rPr>
-                <w:bCs/>
-                <w:sz w:val="22"/>
-                <w:szCs w:val="22"/>
-              </w:rPr>
-            </w:pPr>
-            <w:r>
-              <w:rPr>
-                <w:bCs/>
-                <w:sz w:val="22"/>
-                <w:szCs w:val="22"/>
-              </w:rPr>
-              <w:t>Parecer Alan:</w:t>
+            <w:r>
+              <w:rPr>
+                <w:bCs/>
+                <w:sz w:val="22"/>
+                <w:szCs w:val="22"/>
+              </w:rPr>
+              <w:t>.</w:t>
+            </w:r>
+          </w:p>
+          <w:p>
+            <w:pPr>
+              <w:rPr>
+                <w:bCs/>
+                <w:sz w:val="22"/>
+                <w:szCs w:val="22"/>
+              </w:rPr>
+            </w:pPr>
+            <w:r>
+              <w:rPr>
+                <w:bCs/>
+                <w:sz w:val="22"/>
+                <w:szCs w:val="22"/>
+              </w:rPr>
+              <w:t>Ajuste:</w:t>
             </w:r>
             <w:r>
               <w:rPr>
@@ -1852,27 +2133,19 @@
             </w:r>
             <w:r>
               <w:rPr>
-                <w:bCs/>
-                <w:sz w:val="22"/>
-                <w:szCs w:val="22"/>
-              </w:rPr>
-              <w:t xml:space="preserve">Vai </w:t>
-            </w:r>
-            <w:r>
-              <w:rPr>
-                <w:bCs/>
-                <w:sz w:val="22"/>
-                <w:szCs w:val="22"/>
-              </w:rPr>
-              <w:t>rolar</w:t>
-            </w:r>
-            <w:r>
-              <w:rPr>
-                <w:bCs/>
-                <w:sz w:val="22"/>
-                <w:szCs w:val="22"/>
-              </w:rPr>
-              <w:t xml:space="preserve"> até selfie de perfil nova</w:t>
+                <w:b/>
+                <w:sz w:val="22"/>
+                <w:szCs w:val="22"/>
+              </w:rPr>
+              <w:t>Vai rolar até selfie de perfil nova</w:t>
+            </w:r>
+            <w:r>
+              <w:rPr>
+                <w:b/>
+                <w:sz w:val="22"/>
+                <w:szCs w:val="22"/>
+              </w:rPr>
+              <w:t>.</w:t>
             </w:r>
           </w:p>
         </w:tc>
@@ -1911,24 +2184,56 @@
                 <w:sz w:val="22"/>
                 <w:szCs w:val="22"/>
               </w:rPr>
-              <w:t>Quem comprar ganha kit exclusivo e desconto no próxima</w:t>
-            </w:r>
-          </w:p>
-          <w:p>
-            <w:pPr>
-              <w:rPr>
-                <w:b/>
-                <w:sz w:val="22"/>
-                <w:szCs w:val="22"/>
-              </w:rPr>
-            </w:pPr>
-            <w:r>
-              <w:rPr>
-                <w:bCs/>
-                <w:sz w:val="22"/>
-                <w:szCs w:val="22"/>
-              </w:rPr>
-              <w:t>Parecer Alan:</w:t>
+              <w:t xml:space="preserve">Quem comprar ganha kit exclusivo e desconto </w:t>
+            </w:r>
+            <w:r>
+              <w:rPr>
+                <w:bCs/>
+                <w:sz w:val="22"/>
+                <w:szCs w:val="22"/>
+              </w:rPr>
+              <w:t>na próxima</w:t>
+            </w:r>
+            <w:r>
+              <w:rPr>
+                <w:bCs/>
+                <w:sz w:val="22"/>
+                <w:szCs w:val="22"/>
+              </w:rPr>
+              <w:t>.</w:t>
+            </w:r>
+          </w:p>
+          <w:p>
+            <w:pPr>
+              <w:rPr>
+                <w:b/>
+                <w:sz w:val="22"/>
+                <w:szCs w:val="22"/>
+              </w:rPr>
+            </w:pPr>
+            <w:r>
+              <w:rPr>
+                <w:bCs/>
+                <w:sz w:val="22"/>
+                <w:szCs w:val="22"/>
+              </w:rPr>
+              <w:t xml:space="preserve">Ajuste: </w:t>
+            </w:r>
+            <w:r>
+              <w:rPr>
+                <w:b/>
+                <w:sz w:val="22"/>
+                <w:szCs w:val="22"/>
+              </w:rPr>
+              <w:t>Além do produto, ainda levo vantagem</w:t>
+            </w:r>
+            <w:r>
+              <w:rPr>
+                <w:b/>
+                <w:sz w:val="22"/>
+                <w:szCs w:val="22"/>
+              </w:rPr>
+              <w:t>.</w:t>
             </w:r>
           </w:p>
         </w:tc>
@@ -4152,11 +4457,12 @@
 </file>
 
 <file path=customXml/item1.xml><?xml version="1.0" encoding="utf-8"?>
-<p:properties xmlns:p="http://schemas.microsoft.com/office/2006/metadata/properties" xmlns:xsi="http://www.w3.org/2001/XMLSchema-instance" xmlns:pc="http://schemas.microsoft.com/office/infopath/2007/PartnerControls">
-  <documentManagement>
-    <_activity xmlns="fd8f4a4f-6408-4960-af95-3f98ea0cecb5" xsi:nil="true"/>
-  </documentManagement>
-</p:properties>
+<?mso-contentType ?>
+<FormTemplates xmlns="http://schemas.microsoft.com/sharepoint/v3/contenttype/forms">
+  <Display>DocumentLibraryForm</Display>
+  <Edit>DocumentLibraryForm</Edit>
+  <New>DocumentLibraryForm</New>
+</FormTemplates>
 </file>
 
 <file path=customXml/item2.xml><?xml version="1.0" encoding="utf-8"?>
@@ -4354,20 +4660,17 @@
 </file>
 
 <file path=customXml/item3.xml><?xml version="1.0" encoding="utf-8"?>
-<?mso-contentType ?>
-<FormTemplates xmlns="http://schemas.microsoft.com/sharepoint/v3/contenttype/forms">
-  <Display>DocumentLibraryForm</Display>
-  <Edit>DocumentLibraryForm</Edit>
-  <New>DocumentLibraryForm</New>
-</FormTemplates>
+<p:properties xmlns:p="http://schemas.microsoft.com/office/2006/metadata/properties" xmlns:xsi="http://www.w3.org/2001/XMLSchema-instance" xmlns:pc="http://schemas.microsoft.com/office/infopath/2007/PartnerControls">
+  <documentManagement>
+    <_activity xmlns="fd8f4a4f-6408-4960-af95-3f98ea0cecb5" xsi:nil="true"/>
+  </documentManagement>
+</p:properties>
 </file>
 
 <file path=customXml/itemProps1.xml><?xml version="1.0" encoding="utf-8"?>
-<ds:datastoreItem xmlns:ds="http://schemas.openxmlformats.org/officeDocument/2006/customXml" ds:itemID="{A33E2534-233C-49EF-B756-FBE5BBBBDBC1}">
+<ds:datastoreItem xmlns:ds="http://schemas.openxmlformats.org/officeDocument/2006/customXml" ds:itemID="{B821EFD9-F0B0-4F15-A721-B742481C3803}">
   <ds:schemaRefs>
-    <ds:schemaRef ds:uri="http://schemas.microsoft.com/office/2006/metadata/properties"/>
-    <ds:schemaRef ds:uri="http://schemas.microsoft.com/office/infopath/2007/PartnerControls"/>
-    <ds:schemaRef ds:uri="fd8f4a4f-6408-4960-af95-3f98ea0cecb5"/>
+    <ds:schemaRef ds:uri="http://schemas.microsoft.com/sharepoint/v3/contenttype/forms"/>
   </ds:schemaRefs>
 </ds:datastoreItem>
 </file>
@@ -4391,9 +4694,11 @@
 </file>
 
 <file path=customXml/itemProps3.xml><?xml version="1.0" encoding="utf-8"?>
-<ds:datastoreItem xmlns:ds="http://schemas.openxmlformats.org/officeDocument/2006/customXml" ds:itemID="{B821EFD9-F0B0-4F15-A721-B742481C3803}">
+<ds:datastoreItem xmlns:ds="http://schemas.openxmlformats.org/officeDocument/2006/customXml" ds:itemID="{A33E2534-233C-49EF-B756-FBE5BBBBDBC1}">
   <ds:schemaRefs>
-    <ds:schemaRef ds:uri="http://schemas.microsoft.com/sharepoint/v3/contenttype/forms"/>
+    <ds:schemaRef ds:uri="http://schemas.microsoft.com/office/2006/metadata/properties"/>
+    <ds:schemaRef ds:uri="http://schemas.microsoft.com/office/infopath/2007/PartnerControls"/>
+    <ds:schemaRef ds:uri="fd8f4a4f-6408-4960-af95-3f98ea0cecb5"/>
   </ds:schemaRefs>
 </ds:datastoreItem>
 </file>
</xml_diff>